<commit_message>
MAJ CR + courbes smoothées dans turn.m
</commit_message>
<xml_diff>
--- a/CR/Compte Rendu Projet2.docx
+++ b/CR/Compte Rendu Projet2.docx
@@ -1,6 +1,6 @@
 
 <file path=word/document.xml><?xml version="1.0" encoding="utf-8"?>
-<w:document xmlns:ve="http://schemas.openxmlformats.org/markup-compatibility/2006" xmlns:o="urn:schemas-microsoft-com:office:office" xmlns:r="http://schemas.openxmlformats.org/officeDocument/2006/relationships" xmlns:m="http://schemas.openxmlformats.org/officeDocument/2006/math" xmlns:v="urn:schemas-microsoft-com:vml" xmlns:wp="http://schemas.openxmlformats.org/drawingml/2006/wordprocessingDrawing" xmlns:w10="urn:schemas-microsoft-com:office:word" xmlns:w="http://schemas.openxmlformats.org/wordprocessingml/2006/main" xmlns:wne="http://schemas.microsoft.com/office/word/2006/wordml">
+<w:document xmlns:wpc="http://schemas.microsoft.com/office/word/2010/wordprocessingCanvas" xmlns:mc="http://schemas.openxmlformats.org/markup-compatibility/2006" xmlns:o="urn:schemas-microsoft-com:office:office" xmlns:r="http://schemas.openxmlformats.org/officeDocument/2006/relationships" xmlns:m="http://schemas.openxmlformats.org/officeDocument/2006/math" xmlns:v="urn:schemas-microsoft-com:vml" xmlns:wp14="http://schemas.microsoft.com/office/word/2010/wordprocessingDrawing" xmlns:wp="http://schemas.openxmlformats.org/drawingml/2006/wordprocessingDrawing" xmlns:w10="urn:schemas-microsoft-com:office:word" xmlns:w="http://schemas.openxmlformats.org/wordprocessingml/2006/main" xmlns:w14="http://schemas.microsoft.com/office/word/2010/wordml" xmlns:wpg="http://schemas.microsoft.com/office/word/2010/wordprocessingGroup" xmlns:wpi="http://schemas.microsoft.com/office/word/2010/wordprocessingInk" xmlns:wne="http://schemas.microsoft.com/office/word/2006/wordml" xmlns:wps="http://schemas.microsoft.com/office/word/2010/wordprocessingShape" mc:Ignorable="w14 wp14">
   <w:body>
     <w:p>
       <w:pPr>
@@ -144,15 +144,7 @@
       </w:r>
       <w:proofErr w:type="spellEnd"/>
       <w:r>
-        <w:t xml:space="preserve">…) a été traitée pendant la première semaine et </w:t>
-      </w:r>
-      <w:proofErr w:type="gramStart"/>
-      <w:r>
-        <w:t>est</w:t>
-      </w:r>
-      <w:proofErr w:type="gramEnd"/>
-      <w:r>
-        <w:t xml:space="preserve"> quasiment terminée.</w:t>
+        <w:t>…) a été traitée pendant la première semaine et est quasiment terminée.</w:t>
       </w:r>
     </w:p>
     <w:p>
@@ -173,7 +165,15 @@
         <w:ind w:firstLine="708"/>
       </w:pPr>
       <w:r>
-        <w:t xml:space="preserve">-Le masque hypergaussien permet d’atténuer l’influence du bruit du fond tout en n’ajoutant pas de fréquence aberrante dans l’espace de Fourier car les bords du masque sont lisses. </w:t>
+        <w:t xml:space="preserve">-Le masque </w:t>
+      </w:r>
+      <w:proofErr w:type="spellStart"/>
+      <w:r>
+        <w:t>hypergaussien</w:t>
+      </w:r>
+      <w:proofErr w:type="spellEnd"/>
+      <w:r>
+        <w:t xml:space="preserve"> permet d’atténuer l’influence du bruit du fond tout en n’ajoutant pas de fréquence aberrante dans l’espace de Fourier car les bords du masque sont lisses. </w:t>
       </w:r>
     </w:p>
     <w:p>
@@ -506,21 +506,7 @@
         <w:rPr>
           <w:szCs w:val="24"/>
         </w:rPr>
-        <w:t xml:space="preserve">on enlève le fond (ou la médiane), on masque par une </w:t>
-      </w:r>
-      <w:proofErr w:type="spellStart"/>
-      <w:r>
-        <w:rPr>
-          <w:szCs w:val="24"/>
-        </w:rPr>
-        <w:t>hypergaussienne</w:t>
-      </w:r>
-      <w:proofErr w:type="spellEnd"/>
-      <w:r>
-        <w:rPr>
-          <w:szCs w:val="24"/>
-        </w:rPr>
-        <w:t xml:space="preserve"> </w:t>
+        <w:t xml:space="preserve">on enlève le fond (ou la médiane), on masque par une hypergaussienne </w:t>
       </w:r>
     </w:p>
     <w:p>
@@ -567,13 +553,41 @@
         <w:rPr>
           <w:szCs w:val="24"/>
         </w:rPr>
-        <w:t xml:space="preserve">       3-  On applique un masque hypergaussien </w:t>
-      </w:r>
-      <w:r>
-        <w:rPr>
-          <w:szCs w:val="24"/>
-        </w:rPr>
-        <w:t>dans l’espace de Fourier, largeur 23.064 : img.*(1-HG) = PASSE HAUT</w:t>
+        <w:t xml:space="preserve">       3-  On applique un masque </w:t>
+      </w:r>
+      <w:proofErr w:type="spellStart"/>
+      <w:r>
+        <w:rPr>
+          <w:szCs w:val="24"/>
+        </w:rPr>
+        <w:t>hypergaussien</w:t>
+      </w:r>
+      <w:proofErr w:type="spellEnd"/>
+      <w:r>
+        <w:rPr>
+          <w:szCs w:val="24"/>
+        </w:rPr>
+        <w:t xml:space="preserve"> </w:t>
+      </w:r>
+      <w:r>
+        <w:rPr>
+          <w:szCs w:val="24"/>
+        </w:rPr>
+        <w:t xml:space="preserve">dans l’espace de Fourier, largeur 23.064 : </w:t>
+      </w:r>
+      <w:proofErr w:type="spellStart"/>
+      <w:r>
+        <w:rPr>
+          <w:szCs w:val="24"/>
+        </w:rPr>
+        <w:t>img</w:t>
+      </w:r>
+      <w:proofErr w:type="spellEnd"/>
+      <w:r>
+        <w:rPr>
+          <w:szCs w:val="24"/>
+        </w:rPr>
+        <w:t>.*(1-HG) = PASSE HAUT</w:t>
       </w:r>
     </w:p>
     <w:p>
@@ -1799,109 +1813,29 @@
       </w:r>
     </w:p>
     <w:p>
-      <w:r>
-        <w:t xml:space="preserve">La tâche d’Airy centrale nous empêche d’observer correctement les interfranges, nous avons essayé de nous en débarrasser en passant soit par le domaine réel : fonction </w:t>
-      </w:r>
-      <w:proofErr w:type="spellStart"/>
-      <w:r>
-        <w:t>removegauss</w:t>
-      </w:r>
-      <w:proofErr w:type="spellEnd"/>
-      <w:r>
-        <w:t xml:space="preserve"> (moyennement concluante) soit pas le domaine fréquentiel par le script </w:t>
-      </w:r>
-      <w:proofErr w:type="spellStart"/>
-      <w:r>
-        <w:t>frange_fourier</w:t>
-      </w:r>
-      <w:proofErr w:type="spellEnd"/>
-      <w:r>
-        <w:t xml:space="preserve"> plus efficace :</w:t>
-      </w:r>
-      <w:r>
-        <w:br/>
-      </w:r>
-    </w:p>
-    <w:p>
-      <w:pPr>
-        <w:jc w:val="center"/>
+      <w:pPr>
         <w:rPr>
           <w:b/>
           <w:i/>
         </w:rPr>
       </w:pPr>
       <w:r>
-        <w:rPr>
-          <w:b/>
-          <w:i/>
-          <w:noProof/>
-          <w:lang w:eastAsia="fr-FR"/>
-        </w:rPr>
-        <w:drawing>
-          <wp:inline distT="0" distB="0" distL="0" distR="0">
-            <wp:extent cx="4211493" cy="2265333"/>
-            <wp:effectExtent l="0" t="0" r="0" b="1905"/>
-            <wp:docPr id="8" name="Image 8"/>
-            <wp:cNvGraphicFramePr>
-              <a:graphicFrameLocks xmlns:a="http://schemas.openxmlformats.org/drawingml/2006/main" noChangeAspect="1"/>
-            </wp:cNvGraphicFramePr>
-            <a:graphic xmlns:a="http://schemas.openxmlformats.org/drawingml/2006/main">
-              <a:graphicData uri="http://schemas.openxmlformats.org/drawingml/2006/picture">
-                <pic:pic xmlns:pic="http://schemas.openxmlformats.org/drawingml/2006/picture">
-                  <pic:nvPicPr>
-                    <pic:cNvPr id="0" name="Picture 6"/>
-                    <pic:cNvPicPr>
-                      <a:picLocks noChangeAspect="1" noChangeArrowheads="1"/>
-                    </pic:cNvPicPr>
-                  </pic:nvPicPr>
-                  <pic:blipFill>
-                    <a:blip r:embed="rId8" cstate="print">
-                      <a:extLst>
-                        <a:ext uri="{28A0092B-C50C-407E-A947-70E740481C1C}">
-                          <a14:useLocalDpi xmlns:a14="http://schemas.microsoft.com/office/drawing/2010/main" xmlns:wps="http://schemas.microsoft.com/office/word/2010/wordprocessingShape" xmlns:wpi="http://schemas.microsoft.com/office/word/2010/wordprocessingInk" xmlns:wpg="http://schemas.microsoft.com/office/word/2010/wordprocessingGroup" xmlns:w15="http://schemas.microsoft.com/office/word/2012/wordml" xmlns:w14="http://schemas.microsoft.com/office/word/2010/wordml" xmlns:w="http://schemas.openxmlformats.org/wordprocessingml/2006/main" xmlns:w10="urn:schemas-microsoft-com:office:word" xmlns:wp14="http://schemas.microsoft.com/office/word/2010/wordprocessingDrawing" xmlns:v="urn:schemas-microsoft-com:vml" xmlns:o="urn:schemas-microsoft-com:office:office" xmlns:mc="http://schemas.openxmlformats.org/markup-compatibility/2006" xmlns:wpc="http://schemas.microsoft.com/office/word/2010/wordprocessingCanvas" xmlns="" val="0"/>
-                        </a:ext>
-                      </a:extLst>
-                    </a:blip>
-                    <a:srcRect/>
-                    <a:stretch>
-                      <a:fillRect/>
-                    </a:stretch>
-                  </pic:blipFill>
-                  <pic:spPr bwMode="auto">
-                    <a:xfrm>
-                      <a:off x="0" y="0"/>
-                      <a:ext cx="4217144" cy="2268372"/>
-                    </a:xfrm>
-                    <a:prstGeom prst="rect">
-                      <a:avLst/>
-                    </a:prstGeom>
-                    <a:noFill/>
-                    <a:ln>
-                      <a:noFill/>
-                    </a:ln>
-                  </pic:spPr>
-                </pic:pic>
-              </a:graphicData>
-            </a:graphic>
-          </wp:inline>
-        </w:drawing>
-      </w:r>
-    </w:p>
-    <w:p>
-      <w:pPr>
-        <w:rPr>
-          <w:b/>
-          <w:i/>
-        </w:rPr>
-      </w:pPr>
-    </w:p>
-    <w:p>
-      <w:pPr>
-        <w:rPr>
-          <w:b/>
-          <w:i/>
-        </w:rPr>
-      </w:pPr>
+        <w:tab/>
+        <w:t xml:space="preserve">On utilise </w:t>
+      </w:r>
+      <w:proofErr w:type="spellStart"/>
+      <w:r>
+        <w:t>find_the_gauss</w:t>
+      </w:r>
+      <w:proofErr w:type="spellEnd"/>
+      <w:r>
+        <w:t xml:space="preserve"> qui renvoie les paramètres de la gaussienne du fond (qui nous gêne</w:t>
+      </w:r>
+      <w:proofErr w:type="gramStart"/>
+      <w:r>
+        <w:t>) .</w:t>
+      </w:r>
+      <w:proofErr w:type="gramEnd"/>
     </w:p>
     <w:p>
       <w:r>
@@ -2267,7 +2201,27 @@
           <w:sz w:val="20"/>
           <w:szCs w:val="20"/>
         </w:rPr>
-        <w:t>: pas entre chaque colonne correspondant a une moyenne, vaut 1 si non renseigné</w:t>
+        <w:t xml:space="preserve">: pas entre chaque colonne correspondant </w:t>
+      </w:r>
+      <w:proofErr w:type="spellStart"/>
+      <w:r>
+        <w:rPr>
+          <w:rFonts w:ascii="Courier New" w:hAnsi="Courier New" w:cs="Courier New"/>
+          <w:color w:val="228B22"/>
+          <w:sz w:val="20"/>
+          <w:szCs w:val="20"/>
+        </w:rPr>
+        <w:t>a</w:t>
+      </w:r>
+      <w:proofErr w:type="spellEnd"/>
+      <w:r>
+        <w:rPr>
+          <w:rFonts w:ascii="Courier New" w:hAnsi="Courier New" w:cs="Courier New"/>
+          <w:color w:val="228B22"/>
+          <w:sz w:val="20"/>
+          <w:szCs w:val="20"/>
+        </w:rPr>
+        <w:t xml:space="preserve"> une moyenne, vaut 1 si non renseigné</w:t>
       </w:r>
     </w:p>
     <w:p>
@@ -2310,9 +2264,8 @@
       <w:r>
         <w:rPr>
           <w:noProof/>
-          <w:lang w:eastAsia="fr-FR"/>
-        </w:rPr>
-        <w:lastRenderedPageBreak/>
+          <w:lang w:eastAsia="ja-JP"/>
+        </w:rPr>
         <w:drawing>
           <wp:inline distT="0" distB="0" distL="0" distR="0">
             <wp:extent cx="2930237" cy="2329716"/>
@@ -2334,7 +2287,7 @@
                     <a:blip r:embed="rId9" cstate="print">
                       <a:extLst>
                         <a:ext uri="{28A0092B-C50C-407E-A947-70E740481C1C}">
-                          <a14:useLocalDpi xmlns:a14="http://schemas.microsoft.com/office/drawing/2010/main" xmlns:wps="http://schemas.microsoft.com/office/word/2010/wordprocessingShape" xmlns:wpi="http://schemas.microsoft.com/office/word/2010/wordprocessingInk" xmlns:wpg="http://schemas.microsoft.com/office/word/2010/wordprocessingGroup" xmlns:w15="http://schemas.microsoft.com/office/word/2012/wordml" xmlns:w14="http://schemas.microsoft.com/office/word/2010/wordml" xmlns:w="http://schemas.openxmlformats.org/wordprocessingml/2006/main" xmlns:w10="urn:schemas-microsoft-com:office:word" xmlns:wp14="http://schemas.microsoft.com/office/word/2010/wordprocessingDrawing" xmlns:v="urn:schemas-microsoft-com:vml" xmlns:o="urn:schemas-microsoft-com:office:office" xmlns:mc="http://schemas.openxmlformats.org/markup-compatibility/2006" xmlns:wpc="http://schemas.microsoft.com/office/word/2010/wordprocessingCanvas" xmlns="" val="0"/>
+                          <a14:useLocalDpi xmlns:a14="http://schemas.microsoft.com/office/drawing/2010/main" val="0"/>
                         </a:ext>
                       </a:extLst>
                     </a:blip>
@@ -2368,7 +2321,7 @@
       <w:r>
         <w:rPr>
           <w:noProof/>
-          <w:lang w:eastAsia="fr-FR"/>
+          <w:lang w:eastAsia="ja-JP"/>
         </w:rPr>
         <w:drawing>
           <wp:inline distT="0" distB="0" distL="0" distR="0">
@@ -2391,7 +2344,7 @@
                     <a:blip r:embed="rId10" cstate="print">
                       <a:extLst>
                         <a:ext uri="{28A0092B-C50C-407E-A947-70E740481C1C}">
-                          <a14:useLocalDpi xmlns:a14="http://schemas.microsoft.com/office/drawing/2010/main" xmlns:wps="http://schemas.microsoft.com/office/word/2010/wordprocessingShape" xmlns:wpi="http://schemas.microsoft.com/office/word/2010/wordprocessingInk" xmlns:wpg="http://schemas.microsoft.com/office/word/2010/wordprocessingGroup" xmlns:w15="http://schemas.microsoft.com/office/word/2012/wordml" xmlns:w14="http://schemas.microsoft.com/office/word/2010/wordml" xmlns:w="http://schemas.openxmlformats.org/wordprocessingml/2006/main" xmlns:w10="urn:schemas-microsoft-com:office:word" xmlns:wp14="http://schemas.microsoft.com/office/word/2010/wordprocessingDrawing" xmlns:v="urn:schemas-microsoft-com:vml" xmlns:o="urn:schemas-microsoft-com:office:office" xmlns:mc="http://schemas.openxmlformats.org/markup-compatibility/2006" xmlns:wpc="http://schemas.microsoft.com/office/word/2010/wordprocessingCanvas" xmlns="" val="0"/>
+                          <a14:useLocalDpi xmlns:a14="http://schemas.microsoft.com/office/drawing/2010/main" val="0"/>
                         </a:ext>
                       </a:extLst>
                     </a:blip>
@@ -2425,7 +2378,7 @@
       <w:r>
         <w:rPr>
           <w:noProof/>
-          <w:lang w:eastAsia="fr-FR"/>
+          <w:lang w:eastAsia="ja-JP"/>
         </w:rPr>
         <w:drawing>
           <wp:inline distT="0" distB="0" distL="0" distR="0">
@@ -2448,7 +2401,7 @@
                     <a:blip r:embed="rId11" cstate="print">
                       <a:extLst>
                         <a:ext uri="{28A0092B-C50C-407E-A947-70E740481C1C}">
-                          <a14:useLocalDpi xmlns:a14="http://schemas.microsoft.com/office/drawing/2010/main" xmlns:wps="http://schemas.microsoft.com/office/word/2010/wordprocessingShape" xmlns:wpi="http://schemas.microsoft.com/office/word/2010/wordprocessingInk" xmlns:wpg="http://schemas.microsoft.com/office/word/2010/wordprocessingGroup" xmlns:w15="http://schemas.microsoft.com/office/word/2012/wordml" xmlns:w14="http://schemas.microsoft.com/office/word/2010/wordml" xmlns:w="http://schemas.openxmlformats.org/wordprocessingml/2006/main" xmlns:w10="urn:schemas-microsoft-com:office:word" xmlns:wp14="http://schemas.microsoft.com/office/word/2010/wordprocessingDrawing" xmlns:v="urn:schemas-microsoft-com:vml" xmlns:o="urn:schemas-microsoft-com:office:office" xmlns:mc="http://schemas.openxmlformats.org/markup-compatibility/2006" xmlns:wpc="http://schemas.microsoft.com/office/word/2010/wordprocessingCanvas" xmlns="" val="0"/>
+                          <a14:useLocalDpi xmlns:a14="http://schemas.microsoft.com/office/drawing/2010/main" val="0"/>
                         </a:ext>
                       </a:extLst>
                     </a:blip>
@@ -2512,8 +2465,9 @@
       <w:r>
         <w:rPr>
           <w:noProof/>
-          <w:lang w:eastAsia="fr-FR"/>
-        </w:rPr>
+          <w:lang w:eastAsia="ja-JP"/>
+        </w:rPr>
+        <w:lastRenderedPageBreak/>
         <w:drawing>
           <wp:inline distT="0" distB="0" distL="0" distR="0">
             <wp:extent cx="3034318" cy="2515808"/>
@@ -2535,7 +2489,7 @@
                     <a:blip r:embed="rId12" cstate="print">
                       <a:extLst>
                         <a:ext uri="{28A0092B-C50C-407E-A947-70E740481C1C}">
-                          <a14:useLocalDpi xmlns:a14="http://schemas.microsoft.com/office/drawing/2010/main" xmlns:wps="http://schemas.microsoft.com/office/word/2010/wordprocessingShape" xmlns:wpi="http://schemas.microsoft.com/office/word/2010/wordprocessingInk" xmlns:wpg="http://schemas.microsoft.com/office/word/2010/wordprocessingGroup" xmlns:w15="http://schemas.microsoft.com/office/word/2012/wordml" xmlns:w14="http://schemas.microsoft.com/office/word/2010/wordml" xmlns:w="http://schemas.openxmlformats.org/wordprocessingml/2006/main" xmlns:w10="urn:schemas-microsoft-com:office:word" xmlns:wp14="http://schemas.microsoft.com/office/word/2010/wordprocessingDrawing" xmlns:v="urn:schemas-microsoft-com:vml" xmlns:o="urn:schemas-microsoft-com:office:office" xmlns:mc="http://schemas.openxmlformats.org/markup-compatibility/2006" xmlns:wpc="http://schemas.microsoft.com/office/word/2010/wordprocessingCanvas" xmlns="" val="0"/>
+                          <a14:useLocalDpi xmlns:a14="http://schemas.microsoft.com/office/drawing/2010/main" val="0"/>
                         </a:ext>
                       </a:extLst>
                     </a:blip>
@@ -2794,7 +2748,6 @@
         <w:jc w:val="both"/>
       </w:pPr>
       <w:r>
-        <w:lastRenderedPageBreak/>
         <w:t xml:space="preserve">Séparation du résultat de </w:t>
       </w:r>
       <w:proofErr w:type="spellStart"/>
@@ -2972,7 +2925,10 @@
         <w:jc w:val="both"/>
       </w:pPr>
       <w:r>
-        <w:t xml:space="preserve">On  fit la </w:t>
+        <w:t>On  fit</w:t>
+      </w:r>
+      <w:r>
+        <w:t xml:space="preserve"> la </w:t>
       </w:r>
       <w:proofErr w:type="spellStart"/>
       <w:r>
@@ -3081,7 +3037,7 @@
       <w:r>
         <w:rPr>
           <w:noProof/>
-          <w:lang w:eastAsia="fr-FR"/>
+          <w:lang w:eastAsia="ja-JP"/>
         </w:rPr>
         <w:drawing>
           <wp:anchor distT="0" distB="0" distL="114300" distR="114300" simplePos="0" relativeHeight="251659264" behindDoc="1" locked="0" layoutInCell="1" allowOverlap="1">
@@ -3120,7 +3076,7 @@
                     <a:blip r:embed="rId13" cstate="print">
                       <a:extLst>
                         <a:ext uri="{28A0092B-C50C-407E-A947-70E740481C1C}">
-                          <a14:useLocalDpi xmlns:a14="http://schemas.microsoft.com/office/drawing/2010/main" xmlns:wps="http://schemas.microsoft.com/office/word/2010/wordprocessingShape" xmlns:wpi="http://schemas.microsoft.com/office/word/2010/wordprocessingInk" xmlns:wpg="http://schemas.microsoft.com/office/word/2010/wordprocessingGroup" xmlns:w14="http://schemas.microsoft.com/office/word/2010/wordml" xmlns:w="http://schemas.openxmlformats.org/wordprocessingml/2006/main" xmlns:w10="urn:schemas-microsoft-com:office:word" xmlns:wp14="http://schemas.microsoft.com/office/word/2010/wordprocessingDrawing" xmlns:v="urn:schemas-microsoft-com:vml" xmlns:o="urn:schemas-microsoft-com:office:office" xmlns:mc="http://schemas.openxmlformats.org/markup-compatibility/2006" xmlns:wpc="http://schemas.microsoft.com/office/word/2010/wordprocessingCanvas" xmlns="" val="0"/>
+                          <a14:useLocalDpi xmlns:a14="http://schemas.microsoft.com/office/drawing/2010/main" val="0"/>
                         </a:ext>
                       </a:extLst>
                     </a:blip>
@@ -3239,42 +3195,6 @@
         <w:jc w:val="both"/>
       </w:pPr>
     </w:p>
-    <w:p>
-      <w:pPr>
-        <w:autoSpaceDE w:val="0"/>
-        <w:autoSpaceDN w:val="0"/>
-        <w:adjustRightInd w:val="0"/>
-        <w:spacing w:after="0" w:line="240" w:lineRule="auto"/>
-        <w:jc w:val="both"/>
-      </w:pPr>
-    </w:p>
-    <w:p>
-      <w:pPr>
-        <w:autoSpaceDE w:val="0"/>
-        <w:autoSpaceDN w:val="0"/>
-        <w:adjustRightInd w:val="0"/>
-        <w:spacing w:after="0" w:line="240" w:lineRule="auto"/>
-        <w:jc w:val="both"/>
-      </w:pPr>
-    </w:p>
-    <w:p>
-      <w:pPr>
-        <w:autoSpaceDE w:val="0"/>
-        <w:autoSpaceDN w:val="0"/>
-        <w:adjustRightInd w:val="0"/>
-        <w:spacing w:after="0" w:line="240" w:lineRule="auto"/>
-        <w:jc w:val="both"/>
-      </w:pPr>
-    </w:p>
-    <w:p>
-      <w:pPr>
-        <w:autoSpaceDE w:val="0"/>
-        <w:autoSpaceDN w:val="0"/>
-        <w:adjustRightInd w:val="0"/>
-        <w:spacing w:after="0" w:line="240" w:lineRule="auto"/>
-        <w:jc w:val="both"/>
-      </w:pPr>
-    </w:p>
     <w:p/>
     <w:p>
       <w:pPr>
@@ -3504,7 +3424,6 @@
         <w:rPr>
           <w:szCs w:val="24"/>
         </w:rPr>
-        <w:lastRenderedPageBreak/>
         <w:t xml:space="preserve">Seuillage adaptatif en comparant à une approximation gaussienne en 2D de l’image (on utilise la fonction </w:t>
       </w:r>
       <w:r>
@@ -3538,7 +3457,21 @@
         <w:rPr>
           <w:szCs w:val="24"/>
         </w:rPr>
-        <w:t xml:space="preserve">Avant tout seuillage, on applique un masque hypergaussien (fonction </w:t>
+        <w:t xml:space="preserve">Avant tout seuillage, on applique un masque </w:t>
+      </w:r>
+      <w:proofErr w:type="spellStart"/>
+      <w:r>
+        <w:rPr>
+          <w:szCs w:val="24"/>
+        </w:rPr>
+        <w:t>hypergaussien</w:t>
+      </w:r>
+      <w:proofErr w:type="spellEnd"/>
+      <w:r>
+        <w:rPr>
+          <w:szCs w:val="24"/>
+        </w:rPr>
+        <w:t xml:space="preserve"> (fonction </w:t>
       </w:r>
       <w:proofErr w:type="spellStart"/>
       <w:r>
@@ -3707,8 +3640,6 @@
       <w:r>
         <w:t xml:space="preserve"> qui approxime des données par un polynôme de degré voulu.</w:t>
       </w:r>
-      <w:bookmarkStart w:id="0" w:name="_GoBack"/>
-      <w:bookmarkEnd w:id="0"/>
     </w:p>
     <w:p>
       <w:r>
@@ -3794,6 +3725,7 @@
           <w:b/>
           <w:szCs w:val="24"/>
         </w:rPr>
+        <w:lastRenderedPageBreak/>
         <w:t>Visualisation_moydeg</w:t>
       </w:r>
       <w:proofErr w:type="spellEnd"/>
@@ -4016,7 +3948,6 @@
     </w:p>
     <w:p>
       <w:r>
-        <w:lastRenderedPageBreak/>
         <w:t xml:space="preserve">3-&gt; on peut trouver z à l’aide à la fois de la variance de la tâche variance (obtenue avec </w:t>
       </w:r>
       <w:proofErr w:type="spellStart"/>
@@ -4058,7 +3989,7 @@
           <w:b/>
           <w:u w:val="single"/>
         </w:rPr>
-        <w:t>Solution de l’</w:t>
+        <w:t xml:space="preserve">Solution de </w:t>
       </w:r>
       <w:proofErr w:type="spellStart"/>
       <w:r>
@@ -4066,7 +3997,7 @@
           <w:b/>
           <w:u w:val="single"/>
         </w:rPr>
-        <w:t>ui</w:t>
+        <w:t>l’ui</w:t>
       </w:r>
       <w:proofErr w:type="spellEnd"/>
       <w:r>
@@ -4208,8 +4139,9 @@
       <w:r>
         <w:rPr>
           <w:noProof/>
-          <w:lang w:eastAsia="fr-FR"/>
-        </w:rPr>
+          <w:lang w:eastAsia="ja-JP"/>
+        </w:rPr>
+        <w:lastRenderedPageBreak/>
         <w:drawing>
           <wp:inline distT="0" distB="0" distL="0" distR="0">
             <wp:extent cx="4038600" cy="2803206"/>
@@ -4231,7 +4163,7 @@
                     <a:blip r:embed="rId14" cstate="print">
                       <a:extLst>
                         <a:ext uri="{28A0092B-C50C-407E-A947-70E740481C1C}">
-                          <a14:useLocalDpi xmlns:a14="http://schemas.microsoft.com/office/drawing/2010/main" xmlns:wps="http://schemas.microsoft.com/office/word/2010/wordprocessingShape" xmlns:wpi="http://schemas.microsoft.com/office/word/2010/wordprocessingInk" xmlns:wpg="http://schemas.microsoft.com/office/word/2010/wordprocessingGroup" xmlns:w14="http://schemas.microsoft.com/office/word/2010/wordml" xmlns:w="http://schemas.openxmlformats.org/wordprocessingml/2006/main" xmlns:w10="urn:schemas-microsoft-com:office:word" xmlns:wp14="http://schemas.microsoft.com/office/word/2010/wordprocessingDrawing" xmlns:v="urn:schemas-microsoft-com:vml" xmlns:o="urn:schemas-microsoft-com:office:office" xmlns:mc="http://schemas.openxmlformats.org/markup-compatibility/2006" xmlns:wpc="http://schemas.microsoft.com/office/word/2010/wordprocessingCanvas" xmlns="" val="0"/>
+                          <a14:useLocalDpi xmlns:a14="http://schemas.microsoft.com/office/drawing/2010/main" val="0"/>
                         </a:ext>
                       </a:extLst>
                     </a:blip>
@@ -4278,7 +4210,6 @@
     </w:p>
     <w:p>
       <w:r>
-        <w:lastRenderedPageBreak/>
         <w:t xml:space="preserve">Essai de sauvetage de Wiener, le problème étant qu’on ne connait pas l’objet final donc n’a pas de référence pour utiliser </w:t>
       </w:r>
       <w:proofErr w:type="spellStart"/>
@@ -4318,7 +4249,7 @@
       <w:r>
         <w:rPr>
           <w:noProof/>
-          <w:lang w:eastAsia="fr-FR"/>
+          <w:lang w:eastAsia="ja-JP"/>
         </w:rPr>
         <w:drawing>
           <wp:inline distT="0" distB="0" distL="0" distR="0">
@@ -4341,7 +4272,7 @@
                     <a:blip r:embed="rId15" cstate="print">
                       <a:extLst>
                         <a:ext uri="{28A0092B-C50C-407E-A947-70E740481C1C}">
-                          <a14:useLocalDpi xmlns:a14="http://schemas.microsoft.com/office/drawing/2010/main" xmlns:wps="http://schemas.microsoft.com/office/word/2010/wordprocessingShape" xmlns:wpi="http://schemas.microsoft.com/office/word/2010/wordprocessingInk" xmlns:wpg="http://schemas.microsoft.com/office/word/2010/wordprocessingGroup" xmlns:w14="http://schemas.microsoft.com/office/word/2010/wordml" xmlns:w="http://schemas.openxmlformats.org/wordprocessingml/2006/main" xmlns:w10="urn:schemas-microsoft-com:office:word" xmlns:wp14="http://schemas.microsoft.com/office/word/2010/wordprocessingDrawing" xmlns:v="urn:schemas-microsoft-com:vml" xmlns:o="urn:schemas-microsoft-com:office:office" xmlns:mc="http://schemas.openxmlformats.org/markup-compatibility/2006" xmlns:wpc="http://schemas.microsoft.com/office/word/2010/wordprocessingCanvas" xmlns="" val="0"/>
+                          <a14:useLocalDpi xmlns:a14="http://schemas.microsoft.com/office/drawing/2010/main" val="0"/>
                         </a:ext>
                       </a:extLst>
                     </a:blip>
@@ -4412,6 +4343,7 @@
     </w:p>
     <w:p>
       <w:r>
+        <w:lastRenderedPageBreak/>
         <w:t xml:space="preserve">Détecte une gaussienne et l’enlève à l’image. Peut-être pratique pour détecter les interfranges (alternative : méthode du </w:t>
       </w:r>
       <w:proofErr w:type="spellStart"/>
@@ -4458,9 +4390,8 @@
       <w:r>
         <w:rPr>
           <w:noProof/>
-          <w:lang w:eastAsia="fr-FR"/>
-        </w:rPr>
-        <w:lastRenderedPageBreak/>
+          <w:lang w:eastAsia="ja-JP"/>
+        </w:rPr>
         <w:drawing>
           <wp:inline distT="0" distB="0" distL="0" distR="0">
             <wp:extent cx="6107137" cy="3680460"/>
@@ -4482,7 +4413,7 @@
                     <a:blip r:embed="rId16" cstate="print">
                       <a:extLst>
                         <a:ext uri="{28A0092B-C50C-407E-A947-70E740481C1C}">
-                          <a14:useLocalDpi xmlns:a14="http://schemas.microsoft.com/office/drawing/2010/main" xmlns:wps="http://schemas.microsoft.com/office/word/2010/wordprocessingShape" xmlns:wpi="http://schemas.microsoft.com/office/word/2010/wordprocessingInk" xmlns:wpg="http://schemas.microsoft.com/office/word/2010/wordprocessingGroup" xmlns:w14="http://schemas.microsoft.com/office/word/2010/wordml" xmlns:w="http://schemas.openxmlformats.org/wordprocessingml/2006/main" xmlns:w10="urn:schemas-microsoft-com:office:word" xmlns:wp14="http://schemas.microsoft.com/office/word/2010/wordprocessingDrawing" xmlns:v="urn:schemas-microsoft-com:vml" xmlns:o="urn:schemas-microsoft-com:office:office" xmlns:mc="http://schemas.openxmlformats.org/markup-compatibility/2006" xmlns:wpc="http://schemas.microsoft.com/office/word/2010/wordprocessingCanvas" xmlns="" val="0"/>
+                          <a14:useLocalDpi xmlns:a14="http://schemas.microsoft.com/office/drawing/2010/main" val="0"/>
                         </a:ext>
                       </a:extLst>
                     </a:blip>
@@ -4518,10 +4449,317 @@
         </w:tabs>
       </w:pPr>
     </w:p>
+    <w:p>
+      <w:pPr>
+        <w:tabs>
+          <w:tab w:val="left" w:pos="3785"/>
+        </w:tabs>
+      </w:pPr>
+      <w:r>
+        <w:t>Méthode avec Fourier : en deux parties</w:t>
+      </w:r>
+    </w:p>
+    <w:p>
+      <w:pPr>
+        <w:pStyle w:val="Paragraphedeliste"/>
+        <w:numPr>
+          <w:ilvl w:val="0"/>
+          <w:numId w:val="7"/>
+        </w:numPr>
+        <w:tabs>
+          <w:tab w:val="left" w:pos="3785"/>
+        </w:tabs>
+      </w:pPr>
+      <w:r>
+        <w:t>Fourier</w:t>
+      </w:r>
+    </w:p>
+    <w:p>
+      <w:pPr>
+        <w:tabs>
+          <w:tab w:val="left" w:pos="3785"/>
+        </w:tabs>
+      </w:pPr>
+      <w:r>
+        <w:t xml:space="preserve">-On utilise une image traitée, on passe en Fourier, on sélectionne un </w:t>
+      </w:r>
+      <w:proofErr w:type="spellStart"/>
+      <w:r>
+        <w:t>donut</w:t>
+      </w:r>
+      <w:proofErr w:type="spellEnd"/>
+      <w:r>
+        <w:t xml:space="preserve"> autour de la fréquence d’intérêt. On utilise </w:t>
+      </w:r>
+      <w:proofErr w:type="spellStart"/>
+      <w:r>
+        <w:t>moydeg</w:t>
+      </w:r>
+      <w:proofErr w:type="spellEnd"/>
+      <w:r>
+        <w:t xml:space="preserve"> =&gt; on obtient un vecteur contenant les fréquences intéressantes ré-échantillonné (x2).</w:t>
+      </w:r>
+    </w:p>
+    <w:p>
+      <w:pPr>
+        <w:tabs>
+          <w:tab w:val="left" w:pos="3785"/>
+        </w:tabs>
+      </w:pPr>
+      <w:r>
+        <w:t xml:space="preserve">-On récupère le vecteur qu’on </w:t>
+      </w:r>
+      <w:proofErr w:type="spellStart"/>
+      <w:r>
+        <w:t>smooth</w:t>
+      </w:r>
+      <w:proofErr w:type="spellEnd"/>
+      <w:r>
+        <w:t xml:space="preserve"> à l’aide d’une </w:t>
+      </w:r>
+      <w:proofErr w:type="spellStart"/>
+      <w:r>
+        <w:t>spline</w:t>
+      </w:r>
+      <w:proofErr w:type="spellEnd"/>
+      <w:r>
+        <w:t xml:space="preserve"> (</w:t>
+      </w:r>
+      <w:proofErr w:type="spellStart"/>
+      <w:r>
+        <w:t>createFitSpl</w:t>
+      </w:r>
+      <w:proofErr w:type="spellEnd"/>
+      <w:r>
+        <w:t>) puis fit gaussien pour extraire facilement la valeur du max (</w:t>
+      </w:r>
+      <w:proofErr w:type="spellStart"/>
+      <w:r>
+        <w:t>fit_gauss</w:t>
+      </w:r>
+      <w:proofErr w:type="spellEnd"/>
+      <w:proofErr w:type="gramStart"/>
+      <w:r>
+        <w:t>) .</w:t>
+      </w:r>
+      <w:proofErr w:type="gramEnd"/>
+      <w:r>
+        <w:t xml:space="preserve"> (</w:t>
+      </w:r>
+      <w:proofErr w:type="gramStart"/>
+      <w:r>
+        <w:t>tout</w:t>
+      </w:r>
+      <w:proofErr w:type="gramEnd"/>
+      <w:r>
+        <w:t xml:space="preserve"> ça est fait dans </w:t>
+      </w:r>
+      <w:proofErr w:type="spellStart"/>
+      <w:r>
+        <w:t>smooth_max</w:t>
+      </w:r>
+      <w:proofErr w:type="spellEnd"/>
+      <w:r>
+        <w:t>/smooth_max2)</w:t>
+      </w:r>
+    </w:p>
+    <w:p>
+      <w:pPr>
+        <w:tabs>
+          <w:tab w:val="left" w:pos="3785"/>
+        </w:tabs>
+      </w:pPr>
+      <w:r>
+        <w:t>-On effectue cela pour chaque valeur de z. On obtient donc une courbe de la position de la fréquence d’intérêt en fonction de z.</w:t>
+      </w:r>
+    </w:p>
+    <w:p>
+      <w:pPr>
+        <w:pStyle w:val="Paragraphedeliste"/>
+        <w:numPr>
+          <w:ilvl w:val="0"/>
+          <w:numId w:val="7"/>
+        </w:numPr>
+        <w:tabs>
+          <w:tab w:val="left" w:pos="3785"/>
+        </w:tabs>
+      </w:pPr>
+      <w:r>
+        <w:t>Airy</w:t>
+      </w:r>
+    </w:p>
+    <w:p>
+      <w:pPr>
+        <w:tabs>
+          <w:tab w:val="left" w:pos="3785"/>
+        </w:tabs>
+      </w:pPr>
+      <w:r>
+        <w:t xml:space="preserve">-Calcul de la largeur de la tâche d’Airy à l’aide de </w:t>
+      </w:r>
+      <w:proofErr w:type="spellStart"/>
+      <w:r>
+        <w:t>find_the_gauss</w:t>
+      </w:r>
+      <w:proofErr w:type="spellEnd"/>
+      <w:r>
+        <w:t xml:space="preserve"> (qui utilise fit_gauss2D).</w:t>
+      </w:r>
+    </w:p>
+    <w:p>
+      <w:pPr>
+        <w:tabs>
+          <w:tab w:val="left" w:pos="3785"/>
+        </w:tabs>
+      </w:pPr>
+      <w:r>
+        <w:t>-Construction du graphe de la taille de la tâche en fonction de z.</w:t>
+      </w:r>
+    </w:p>
+    <w:p>
+      <w:pPr>
+        <w:pStyle w:val="Paragraphedeliste"/>
+        <w:numPr>
+          <w:ilvl w:val="0"/>
+          <w:numId w:val="7"/>
+        </w:numPr>
+        <w:tabs>
+          <w:tab w:val="left" w:pos="3785"/>
+        </w:tabs>
+      </w:pPr>
+      <w:r>
+        <w:t>Synthèse</w:t>
+      </w:r>
+    </w:p>
+    <w:p>
+      <w:pPr>
+        <w:tabs>
+          <w:tab w:val="left" w:pos="3785"/>
+        </w:tabs>
+      </w:pPr>
+      <w:r>
+        <w:t xml:space="preserve">-On </w:t>
+      </w:r>
+      <w:proofErr w:type="spellStart"/>
+      <w:r>
+        <w:t>smooth</w:t>
+      </w:r>
+      <w:proofErr w:type="spellEnd"/>
+      <w:r>
+        <w:t xml:space="preserve"> les deux courbes obtenues à l’aide de </w:t>
+      </w:r>
+      <w:proofErr w:type="spellStart"/>
+      <w:r>
+        <w:t>splines</w:t>
+      </w:r>
+      <w:proofErr w:type="spellEnd"/>
+      <w:r>
+        <w:t>, ce qui permettra un ré-échantillonnage</w:t>
+      </w:r>
+    </w:p>
+    <w:p>
+      <w:pPr>
+        <w:tabs>
+          <w:tab w:val="left" w:pos="3785"/>
+        </w:tabs>
+      </w:pPr>
+      <w:r>
+        <w:rPr>
+          <w:noProof/>
+          <w:lang w:eastAsia="ja-JP"/>
+        </w:rPr>
+        <w:lastRenderedPageBreak/>
+        <w:drawing>
+          <wp:anchor distT="0" distB="0" distL="114300" distR="114300" simplePos="0" relativeHeight="251660288" behindDoc="0" locked="0" layoutInCell="1" allowOverlap="1" wp14:anchorId="53C81BFB" wp14:editId="3EE64786">
+            <wp:simplePos x="0" y="0"/>
+            <wp:positionH relativeFrom="column">
+              <wp:posOffset>3264535</wp:posOffset>
+            </wp:positionH>
+            <wp:positionV relativeFrom="paragraph">
+              <wp:posOffset>699135</wp:posOffset>
+            </wp:positionV>
+            <wp:extent cx="3503930" cy="2620010"/>
+            <wp:effectExtent l="0" t="0" r="0" b="0"/>
+            <wp:wrapSquare wrapText="bothSides"/>
+            <wp:docPr id="8" name="Image 8" descr="C:\Users\Hammerz\AppData\Local\Microsoft\Windows\INetCache\Content.Word\sigma=f(freqmax)_K.JPG"/>
+            <wp:cNvGraphicFramePr>
+              <a:graphicFrameLocks xmlns:a="http://schemas.openxmlformats.org/drawingml/2006/main" noChangeAspect="1"/>
+            </wp:cNvGraphicFramePr>
+            <a:graphic xmlns:a="http://schemas.openxmlformats.org/drawingml/2006/main">
+              <a:graphicData uri="http://schemas.openxmlformats.org/drawingml/2006/picture">
+                <pic:pic xmlns:pic="http://schemas.openxmlformats.org/drawingml/2006/picture">
+                  <pic:nvPicPr>
+                    <pic:cNvPr id="0" name="Picture 3" descr="C:\Users\Hammerz\AppData\Local\Microsoft\Windows\INetCache\Content.Word\sigma=f(freqmax)_K.JPG"/>
+                    <pic:cNvPicPr>
+                      <a:picLocks noChangeAspect="1" noChangeArrowheads="1"/>
+                    </pic:cNvPicPr>
+                  </pic:nvPicPr>
+                  <pic:blipFill>
+                    <a:blip r:embed="rId17" cstate="print">
+                      <a:extLst>
+                        <a:ext uri="{28A0092B-C50C-407E-A947-70E740481C1C}">
+                          <a14:useLocalDpi xmlns:a14="http://schemas.microsoft.com/office/drawing/2010/main" val="0"/>
+                        </a:ext>
+                      </a:extLst>
+                    </a:blip>
+                    <a:srcRect/>
+                    <a:stretch>
+                      <a:fillRect/>
+                    </a:stretch>
+                  </pic:blipFill>
+                  <pic:spPr bwMode="auto">
+                    <a:xfrm>
+                      <a:off x="0" y="0"/>
+                      <a:ext cx="3503930" cy="2620010"/>
+                    </a:xfrm>
+                    <a:prstGeom prst="rect">
+                      <a:avLst/>
+                    </a:prstGeom>
+                    <a:noFill/>
+                    <a:ln>
+                      <a:noFill/>
+                    </a:ln>
+                  </pic:spPr>
+                </pic:pic>
+              </a:graphicData>
+            </a:graphic>
+            <wp14:sizeRelH relativeFrom="page">
+              <wp14:pctWidth>0</wp14:pctWidth>
+            </wp14:sizeRelH>
+            <wp14:sizeRelV relativeFrom="page">
+              <wp14:pctHeight>0</wp14:pctHeight>
+            </wp14:sizeRelV>
+          </wp:anchor>
+        </w:drawing>
+      </w:r>
+      <w:r>
+        <w:t>-On trace l’une en fonction de l’autre, c’est ce graphe qui permet de lever l’indétermination : Etant donné les coordonnées d’un point (la taille de sa tâche ainsi que sa fréquence max dans la zone d’intérêt</w:t>
+      </w:r>
+      <w:bookmarkStart w:id="0" w:name="_GoBack"/>
+      <w:bookmarkEnd w:id="0"/>
+      <w:r>
+        <w:t>) on trouve le point le plus proche s</w:t>
+      </w:r>
+      <w:r>
+        <w:t>ur la courbe qui lui correspond</w:t>
+      </w:r>
+      <w:r>
+        <w:t xml:space="preserve"> </w:t>
+      </w:r>
+      <w:r>
+        <w:rPr>
+          <w:color w:val="FF0000"/>
+        </w:rPr>
+        <w:t>[ce qui reste à faire].</w:t>
+      </w:r>
+      <w:r>
+        <w:t xml:space="preserve"> </w:t>
+      </w:r>
+    </w:p>
     <w:sectPr>
-      <w:headerReference w:type="default" r:id="rId17"/>
+      <w:headerReference w:type="default" r:id="rId18"/>
       <w:pgSz w:w="11906" w:h="16838"/>
-      <w:pgMar w:top="1417" w:right="1417" w:bottom="1417" w:left="1417" w:header="708" w:footer="708" w:gutter="0"/>
+      <w:pgMar w:top="1440" w:right="1080" w:bottom="1440" w:left="1080" w:header="709" w:footer="709" w:gutter="0"/>
       <w:cols w:space="708"/>
       <w:docGrid w:linePitch="360"/>
     </w:sectPr>
@@ -4530,7 +4768,7 @@
 </file>
 
 <file path=word/endnotes.xml><?xml version="1.0" encoding="utf-8"?>
-<w:endnotes xmlns:ve="http://schemas.openxmlformats.org/markup-compatibility/2006" xmlns:o="urn:schemas-microsoft-com:office:office" xmlns:r="http://schemas.openxmlformats.org/officeDocument/2006/relationships" xmlns:m="http://schemas.openxmlformats.org/officeDocument/2006/math" xmlns:v="urn:schemas-microsoft-com:vml" xmlns:wp="http://schemas.openxmlformats.org/drawingml/2006/wordprocessingDrawing" xmlns:w10="urn:schemas-microsoft-com:office:word" xmlns:w="http://schemas.openxmlformats.org/wordprocessingml/2006/main" xmlns:wne="http://schemas.microsoft.com/office/word/2006/wordml">
+<w:endnotes xmlns:wpc="http://schemas.microsoft.com/office/word/2010/wordprocessingCanvas" xmlns:mc="http://schemas.openxmlformats.org/markup-compatibility/2006" xmlns:o="urn:schemas-microsoft-com:office:office" xmlns:r="http://schemas.openxmlformats.org/officeDocument/2006/relationships" xmlns:m="http://schemas.openxmlformats.org/officeDocument/2006/math" xmlns:v="urn:schemas-microsoft-com:vml" xmlns:wp14="http://schemas.microsoft.com/office/word/2010/wordprocessingDrawing" xmlns:wp="http://schemas.openxmlformats.org/drawingml/2006/wordprocessingDrawing" xmlns:w10="urn:schemas-microsoft-com:office:word" xmlns:w="http://schemas.openxmlformats.org/wordprocessingml/2006/main" xmlns:w14="http://schemas.microsoft.com/office/word/2010/wordml" xmlns:wpg="http://schemas.microsoft.com/office/word/2010/wordprocessingGroup" xmlns:wpi="http://schemas.microsoft.com/office/word/2010/wordprocessingInk" xmlns:wne="http://schemas.microsoft.com/office/word/2006/wordml" xmlns:wps="http://schemas.microsoft.com/office/word/2010/wordprocessingShape" mc:Ignorable="w14 wp14">
   <w:endnote w:type="separator" w:id="-1">
     <w:p>
       <w:pPr>
@@ -4555,7 +4793,7 @@
 </file>
 
 <file path=word/footnotes.xml><?xml version="1.0" encoding="utf-8"?>
-<w:footnotes xmlns:ve="http://schemas.openxmlformats.org/markup-compatibility/2006" xmlns:o="urn:schemas-microsoft-com:office:office" xmlns:r="http://schemas.openxmlformats.org/officeDocument/2006/relationships" xmlns:m="http://schemas.openxmlformats.org/officeDocument/2006/math" xmlns:v="urn:schemas-microsoft-com:vml" xmlns:wp="http://schemas.openxmlformats.org/drawingml/2006/wordprocessingDrawing" xmlns:w10="urn:schemas-microsoft-com:office:word" xmlns:w="http://schemas.openxmlformats.org/wordprocessingml/2006/main" xmlns:wne="http://schemas.microsoft.com/office/word/2006/wordml">
+<w:footnotes xmlns:wpc="http://schemas.microsoft.com/office/word/2010/wordprocessingCanvas" xmlns:mc="http://schemas.openxmlformats.org/markup-compatibility/2006" xmlns:o="urn:schemas-microsoft-com:office:office" xmlns:r="http://schemas.openxmlformats.org/officeDocument/2006/relationships" xmlns:m="http://schemas.openxmlformats.org/officeDocument/2006/math" xmlns:v="urn:schemas-microsoft-com:vml" xmlns:wp14="http://schemas.microsoft.com/office/word/2010/wordprocessingDrawing" xmlns:wp="http://schemas.openxmlformats.org/drawingml/2006/wordprocessingDrawing" xmlns:w10="urn:schemas-microsoft-com:office:word" xmlns:w="http://schemas.openxmlformats.org/wordprocessingml/2006/main" xmlns:w14="http://schemas.microsoft.com/office/word/2010/wordml" xmlns:wpg="http://schemas.microsoft.com/office/word/2010/wordprocessingGroup" xmlns:wpi="http://schemas.microsoft.com/office/word/2010/wordprocessingInk" xmlns:wne="http://schemas.microsoft.com/office/word/2006/wordml" xmlns:wps="http://schemas.microsoft.com/office/word/2010/wordprocessingShape" mc:Ignorable="w14 wp14">
   <w:footnote w:type="separator" w:id="-1">
     <w:p>
       <w:pPr>
@@ -4580,7 +4818,7 @@
 </file>
 
 <file path=word/header1.xml><?xml version="1.0" encoding="utf-8"?>
-<w:hdr xmlns:ve="http://schemas.openxmlformats.org/markup-compatibility/2006" xmlns:o="urn:schemas-microsoft-com:office:office" xmlns:r="http://schemas.openxmlformats.org/officeDocument/2006/relationships" xmlns:m="http://schemas.openxmlformats.org/officeDocument/2006/math" xmlns:v="urn:schemas-microsoft-com:vml" xmlns:wp="http://schemas.openxmlformats.org/drawingml/2006/wordprocessingDrawing" xmlns:w10="urn:schemas-microsoft-com:office:word" xmlns:w="http://schemas.openxmlformats.org/wordprocessingml/2006/main" xmlns:wne="http://schemas.microsoft.com/office/word/2006/wordml">
+<w:hdr xmlns:wpc="http://schemas.microsoft.com/office/word/2010/wordprocessingCanvas" xmlns:mc="http://schemas.openxmlformats.org/markup-compatibility/2006" xmlns:o="urn:schemas-microsoft-com:office:office" xmlns:r="http://schemas.openxmlformats.org/officeDocument/2006/relationships" xmlns:m="http://schemas.openxmlformats.org/officeDocument/2006/math" xmlns:v="urn:schemas-microsoft-com:vml" xmlns:wp14="http://schemas.microsoft.com/office/word/2010/wordprocessingDrawing" xmlns:wp="http://schemas.openxmlformats.org/drawingml/2006/wordprocessingDrawing" xmlns:w10="urn:schemas-microsoft-com:office:word" xmlns:w="http://schemas.openxmlformats.org/wordprocessingml/2006/main" xmlns:w14="http://schemas.microsoft.com/office/word/2010/wordml" xmlns:wpg="http://schemas.microsoft.com/office/word/2010/wordprocessingGroup" xmlns:wpi="http://schemas.microsoft.com/office/word/2010/wordprocessingInk" xmlns:wne="http://schemas.microsoft.com/office/word/2006/wordml" xmlns:wps="http://schemas.microsoft.com/office/word/2010/wordprocessingShape" mc:Ignorable="w14 wp14">
   <w:p>
     <w:pPr>
       <w:pStyle w:val="En-tte"/>
@@ -4711,7 +4949,7 @@
 </file>
 
 <file path=word/numbering.xml><?xml version="1.0" encoding="utf-8"?>
-<w:numbering xmlns:ve="http://schemas.openxmlformats.org/markup-compatibility/2006" xmlns:o="urn:schemas-microsoft-com:office:office" xmlns:r="http://schemas.openxmlformats.org/officeDocument/2006/relationships" xmlns:m="http://schemas.openxmlformats.org/officeDocument/2006/math" xmlns:v="urn:schemas-microsoft-com:vml" xmlns:wp="http://schemas.openxmlformats.org/drawingml/2006/wordprocessingDrawing" xmlns:w10="urn:schemas-microsoft-com:office:word" xmlns:w="http://schemas.openxmlformats.org/wordprocessingml/2006/main" xmlns:wne="http://schemas.microsoft.com/office/word/2006/wordml">
+<w:numbering xmlns:wpc="http://schemas.microsoft.com/office/word/2010/wordprocessingCanvas" xmlns:mc="http://schemas.openxmlformats.org/markup-compatibility/2006" xmlns:o="urn:schemas-microsoft-com:office:office" xmlns:r="http://schemas.openxmlformats.org/officeDocument/2006/relationships" xmlns:m="http://schemas.openxmlformats.org/officeDocument/2006/math" xmlns:v="urn:schemas-microsoft-com:vml" xmlns:wp14="http://schemas.microsoft.com/office/word/2010/wordprocessingDrawing" xmlns:wp="http://schemas.openxmlformats.org/drawingml/2006/wordprocessingDrawing" xmlns:w10="urn:schemas-microsoft-com:office:word" xmlns:w="http://schemas.openxmlformats.org/wordprocessingml/2006/main" xmlns:w14="http://schemas.microsoft.com/office/word/2010/wordml" xmlns:wpg="http://schemas.microsoft.com/office/word/2010/wordprocessingGroup" xmlns:wpi="http://schemas.microsoft.com/office/word/2010/wordprocessingInk" xmlns:wne="http://schemas.microsoft.com/office/word/2006/wordml" xmlns:wps="http://schemas.microsoft.com/office/word/2010/wordprocessingShape" mc:Ignorable="w14 wp14">
   <w:abstractNum w:abstractNumId="0">
     <w:nsid w:val="0AB14CF0"/>
     <w:multiLevelType w:val="hybridMultilevel"/>
@@ -5342,7 +5580,7 @@
   <w:abstractNum w:abstractNumId="6">
     <w:nsid w:val="334D48FB"/>
     <w:multiLevelType w:val="hybridMultilevel"/>
-    <w:tmpl w:val="1B82CDEC"/>
+    <w:tmpl w:val="84FE7510"/>
     <w:lvl w:ilvl="0" w:tplc="040C0001">
       <w:start w:val="1"/>
       <w:numFmt w:val="bullet"/>
@@ -7164,7 +7402,7 @@
 </file>
 
 <file path=word/styles.xml><?xml version="1.0" encoding="utf-8"?>
-<w:styles xmlns:r="http://schemas.openxmlformats.org/officeDocument/2006/relationships" xmlns:w="http://schemas.openxmlformats.org/wordprocessingml/2006/main">
+<w:styles xmlns:mc="http://schemas.openxmlformats.org/markup-compatibility/2006" xmlns:r="http://schemas.openxmlformats.org/officeDocument/2006/relationships" xmlns:w="http://schemas.openxmlformats.org/wordprocessingml/2006/main" xmlns:w14="http://schemas.microsoft.com/office/word/2010/wordml" mc:Ignorable="w14">
   <w:docDefaults>
     <w:rPrDefault>
       <w:rPr>
@@ -7335,7 +7573,6 @@
     <w:uiPriority w:val="99"/>
     <w:semiHidden/>
     <w:unhideWhenUsed/>
-    <w:qFormat/>
     <w:tblPr>
       <w:tblInd w:w="0" w:type="dxa"/>
       <w:tblCellMar>
@@ -7436,6 +7673,196 @@
       <w:sz w:val="16"/>
       <w:szCs w:val="16"/>
     </w:rPr>
+  </w:style>
+</w:styles>
+</file>
+
+<file path=word/stylesWithEffects.xml><?xml version="1.0" encoding="utf-8"?>
+<w:styles xmlns:wpc="http://schemas.microsoft.com/office/word/2010/wordprocessingCanvas" xmlns:mc="http://schemas.openxmlformats.org/markup-compatibility/2006" xmlns:o="urn:schemas-microsoft-com:office:office" xmlns:r="http://schemas.openxmlformats.org/officeDocument/2006/relationships" xmlns:m="http://schemas.openxmlformats.org/officeDocument/2006/math" xmlns:v="urn:schemas-microsoft-com:vml" xmlns:wp14="http://schemas.microsoft.com/office/word/2010/wordprocessingDrawing" xmlns:wp="http://schemas.openxmlformats.org/drawingml/2006/wordprocessingDrawing" xmlns:w10="urn:schemas-microsoft-com:office:word" xmlns:w="http://schemas.openxmlformats.org/wordprocessingml/2006/main" xmlns:w14="http://schemas.microsoft.com/office/word/2010/wordml" xmlns:wpg="http://schemas.microsoft.com/office/word/2010/wordprocessingGroup" xmlns:wpi="http://schemas.microsoft.com/office/word/2010/wordprocessingInk" xmlns:wne="http://schemas.microsoft.com/office/word/2006/wordml" xmlns:wps="http://schemas.microsoft.com/office/word/2010/wordprocessingShape" mc:Ignorable="w14 wp14">
+  <w:docDefaults>
+    <w:rPrDefault>
+      <w:rPr>
+        <w:rFonts w:asciiTheme="minorHAnsi" w:eastAsiaTheme="minorEastAsia" w:hAnsiTheme="minorHAnsi" w:cstheme="minorBidi"/>
+        <w:sz w:val="22"/>
+        <w:szCs w:val="22"/>
+        <w:lang w:val="fr-FR" w:eastAsia="ja-JP" w:bidi="ar-SA"/>
+      </w:rPr>
+    </w:rPrDefault>
+    <w:pPrDefault>
+      <w:pPr>
+        <w:spacing w:after="200" w:line="276" w:lineRule="auto"/>
+      </w:pPr>
+    </w:pPrDefault>
+  </w:docDefaults>
+  <w:latentStyles w:defLockedState="0" w:defUIPriority="99" w:defSemiHidden="1" w:defUnhideWhenUsed="1" w:defQFormat="0" w:count="267">
+    <w:lsdException w:name="Normal" w:semiHidden="0" w:uiPriority="0" w:unhideWhenUsed="0" w:qFormat="1"/>
+    <w:lsdException w:name="heading 1" w:semiHidden="0" w:uiPriority="9" w:unhideWhenUsed="0" w:qFormat="1"/>
+    <w:lsdException w:name="heading 2" w:uiPriority="9" w:qFormat="1"/>
+    <w:lsdException w:name="heading 3" w:uiPriority="9" w:qFormat="1"/>
+    <w:lsdException w:name="heading 4" w:uiPriority="9" w:qFormat="1"/>
+    <w:lsdException w:name="heading 5" w:uiPriority="9" w:qFormat="1"/>
+    <w:lsdException w:name="heading 6" w:uiPriority="9" w:qFormat="1"/>
+    <w:lsdException w:name="heading 7" w:uiPriority="9" w:qFormat="1"/>
+    <w:lsdException w:name="heading 8" w:uiPriority="9" w:qFormat="1"/>
+    <w:lsdException w:name="heading 9" w:uiPriority="9" w:qFormat="1"/>
+    <w:lsdException w:name="toc 1" w:uiPriority="39"/>
+    <w:lsdException w:name="toc 2" w:uiPriority="39"/>
+    <w:lsdException w:name="toc 3" w:uiPriority="39"/>
+    <w:lsdException w:name="toc 4" w:uiPriority="39"/>
+    <w:lsdException w:name="toc 5" w:uiPriority="39"/>
+    <w:lsdException w:name="toc 6" w:uiPriority="39"/>
+    <w:lsdException w:name="toc 7" w:uiPriority="39"/>
+    <w:lsdException w:name="toc 8" w:uiPriority="39"/>
+    <w:lsdException w:name="toc 9" w:uiPriority="39"/>
+    <w:lsdException w:name="caption" w:uiPriority="35" w:qFormat="1"/>
+    <w:lsdException w:name="Title" w:semiHidden="0" w:uiPriority="10" w:unhideWhenUsed="0" w:qFormat="1"/>
+    <w:lsdException w:name="Default Paragraph Font" w:uiPriority="1"/>
+    <w:lsdException w:name="Subtitle" w:semiHidden="0" w:uiPriority="11" w:unhideWhenUsed="0" w:qFormat="1"/>
+    <w:lsdException w:name="Strong" w:semiHidden="0" w:uiPriority="22" w:unhideWhenUsed="0" w:qFormat="1"/>
+    <w:lsdException w:name="Emphasis" w:semiHidden="0" w:uiPriority="20" w:unhideWhenUsed="0" w:qFormat="1"/>
+    <w:lsdException w:name="Table Grid" w:semiHidden="0" w:uiPriority="59" w:unhideWhenUsed="0"/>
+    <w:lsdException w:name="Placeholder Text" w:unhideWhenUsed="0"/>
+    <w:lsdException w:name="No Spacing" w:semiHidden="0" w:uiPriority="1" w:unhideWhenUsed="0" w:qFormat="1"/>
+    <w:lsdException w:name="Light Shading" w:semiHidden="0" w:uiPriority="60" w:unhideWhenUsed="0"/>
+    <w:lsdException w:name="Light List" w:semiHidden="0" w:uiPriority="61" w:unhideWhenUsed="0"/>
+    <w:lsdException w:name="Light Grid" w:semiHidden="0" w:uiPriority="62" w:unhideWhenUsed="0"/>
+    <w:lsdException w:name="Medium Shading 1" w:semiHidden="0" w:uiPriority="63" w:unhideWhenUsed="0"/>
+    <w:lsdException w:name="Medium Shading 2" w:semiHidden="0" w:uiPriority="64" w:unhideWhenUsed="0"/>
+    <w:lsdException w:name="Medium List 1" w:semiHidden="0" w:uiPriority="65" w:unhideWhenUsed="0"/>
+    <w:lsdException w:name="Medium List 2" w:semiHidden="0" w:uiPriority="66" w:unhideWhenUsed="0"/>
+    <w:lsdException w:name="Medium Grid 1" w:semiHidden="0" w:uiPriority="67" w:unhideWhenUsed="0"/>
+    <w:lsdException w:name="Medium Grid 2" w:semiHidden="0" w:uiPriority="68" w:unhideWhenUsed="0"/>
+    <w:lsdException w:name="Medium Grid 3" w:semiHidden="0" w:uiPriority="69" w:unhideWhenUsed="0"/>
+    <w:lsdException w:name="Dark List" w:semiHidden="0" w:uiPriority="70" w:unhideWhenUsed="0"/>
+    <w:lsdException w:name="Colorful Shading" w:semiHidden="0" w:uiPriority="71" w:unhideWhenUsed="0"/>
+    <w:lsdException w:name="Colorful List" w:semiHidden="0" w:uiPriority="72" w:unhideWhenUsed="0"/>
+    <w:lsdException w:name="Colorful Grid" w:semiHidden="0" w:uiPriority="73" w:unhideWhenUsed="0"/>
+    <w:lsdException w:name="Light Shading Accent 1" w:semiHidden="0" w:uiPriority="60" w:unhideWhenUsed="0"/>
+    <w:lsdException w:name="Light List Accent 1" w:semiHidden="0" w:uiPriority="61" w:unhideWhenUsed="0"/>
+    <w:lsdException w:name="Light Grid Accent 1" w:semiHidden="0" w:uiPriority="62" w:unhideWhenUsed="0"/>
+    <w:lsdException w:name="Medium Shading 1 Accent 1" w:semiHidden="0" w:uiPriority="63" w:unhideWhenUsed="0"/>
+    <w:lsdException w:name="Medium Shading 2 Accent 1" w:semiHidden="0" w:uiPriority="64" w:unhideWhenUsed="0"/>
+    <w:lsdException w:name="Medium List 1 Accent 1" w:semiHidden="0" w:uiPriority="65" w:unhideWhenUsed="0"/>
+    <w:lsdException w:name="Revision" w:unhideWhenUsed="0"/>
+    <w:lsdException w:name="List Paragraph" w:semiHidden="0" w:uiPriority="34" w:unhideWhenUsed="0" w:qFormat="1"/>
+    <w:lsdException w:name="Quote" w:semiHidden="0" w:uiPriority="29" w:unhideWhenUsed="0" w:qFormat="1"/>
+    <w:lsdException w:name="Intense Quote" w:semiHidden="0" w:uiPriority="30" w:unhideWhenUsed="0" w:qFormat="1"/>
+    <w:lsdException w:name="Medium List 2 Accent 1" w:semiHidden="0" w:uiPriority="66" w:unhideWhenUsed="0"/>
+    <w:lsdException w:name="Medium Grid 1 Accent 1" w:semiHidden="0" w:uiPriority="67" w:unhideWhenUsed="0"/>
+    <w:lsdException w:name="Medium Grid 2 Accent 1" w:semiHidden="0" w:uiPriority="68" w:unhideWhenUsed="0"/>
+    <w:lsdException w:name="Medium Grid 3 Accent 1" w:semiHidden="0" w:uiPriority="69" w:unhideWhenUsed="0"/>
+    <w:lsdException w:name="Dark List Accent 1" w:semiHidden="0" w:uiPriority="70" w:unhideWhenUsed="0"/>
+    <w:lsdException w:name="Colorful Shading Accent 1" w:semiHidden="0" w:uiPriority="71" w:unhideWhenUsed="0"/>
+    <w:lsdException w:name="Colorful List Accent 1" w:semiHidden="0" w:uiPriority="72" w:unhideWhenUsed="0"/>
+    <w:lsdException w:name="Colorful Grid Accent 1" w:semiHidden="0" w:uiPriority="73" w:unhideWhenUsed="0"/>
+    <w:lsdException w:name="Light Shading Accent 2" w:semiHidden="0" w:uiPriority="60" w:unhideWhenUsed="0"/>
+    <w:lsdException w:name="Light List Accent 2" w:semiHidden="0" w:uiPriority="61" w:unhideWhenUsed="0"/>
+    <w:lsdException w:name="Light Grid Accent 2" w:semiHidden="0" w:uiPriority="62" w:unhideWhenUsed="0"/>
+    <w:lsdException w:name="Medium Shading 1 Accent 2" w:semiHidden="0" w:uiPriority="63" w:unhideWhenUsed="0"/>
+    <w:lsdException w:name="Medium Shading 2 Accent 2" w:semiHidden="0" w:uiPriority="64" w:unhideWhenUsed="0"/>
+    <w:lsdException w:name="Medium List 1 Accent 2" w:semiHidden="0" w:uiPriority="65" w:unhideWhenUsed="0"/>
+    <w:lsdException w:name="Medium List 2 Accent 2" w:semiHidden="0" w:uiPriority="66" w:unhideWhenUsed="0"/>
+    <w:lsdException w:name="Medium Grid 1 Accent 2" w:semiHidden="0" w:uiPriority="67" w:unhideWhenUsed="0"/>
+    <w:lsdException w:name="Medium Grid 2 Accent 2" w:semiHidden="0" w:uiPriority="68" w:unhideWhenUsed="0"/>
+    <w:lsdException w:name="Medium Grid 3 Accent 2" w:semiHidden="0" w:uiPriority="69" w:unhideWhenUsed="0"/>
+    <w:lsdException w:name="Dark List Accent 2" w:semiHidden="0" w:uiPriority="70" w:unhideWhenUsed="0"/>
+    <w:lsdException w:name="Colorful Shading Accent 2" w:semiHidden="0" w:uiPriority="71" w:unhideWhenUsed="0"/>
+    <w:lsdException w:name="Colorful List Accent 2" w:semiHidden="0" w:uiPriority="72" w:unhideWhenUsed="0"/>
+    <w:lsdException w:name="Colorful Grid Accent 2" w:semiHidden="0" w:uiPriority="73" w:unhideWhenUsed="0"/>
+    <w:lsdException w:name="Light Shading Accent 3" w:semiHidden="0" w:uiPriority="60" w:unhideWhenUsed="0"/>
+    <w:lsdException w:name="Light List Accent 3" w:semiHidden="0" w:uiPriority="61" w:unhideWhenUsed="0"/>
+    <w:lsdException w:name="Light Grid Accent 3" w:semiHidden="0" w:uiPriority="62" w:unhideWhenUsed="0"/>
+    <w:lsdException w:name="Medium Shading 1 Accent 3" w:semiHidden="0" w:uiPriority="63" w:unhideWhenUsed="0"/>
+    <w:lsdException w:name="Medium Shading 2 Accent 3" w:semiHidden="0" w:uiPriority="64" w:unhideWhenUsed="0"/>
+    <w:lsdException w:name="Medium List 1 Accent 3" w:semiHidden="0" w:uiPriority="65" w:unhideWhenUsed="0"/>
+    <w:lsdException w:name="Medium List 2 Accent 3" w:semiHidden="0" w:uiPriority="66" w:unhideWhenUsed="0"/>
+    <w:lsdException w:name="Medium Grid 1 Accent 3" w:semiHidden="0" w:uiPriority="67" w:unhideWhenUsed="0"/>
+    <w:lsdException w:name="Medium Grid 2 Accent 3" w:semiHidden="0" w:uiPriority="68" w:unhideWhenUsed="0"/>
+    <w:lsdException w:name="Medium Grid 3 Accent 3" w:semiHidden="0" w:uiPriority="69" w:unhideWhenUsed="0"/>
+    <w:lsdException w:name="Dark List Accent 3" w:semiHidden="0" w:uiPriority="70" w:unhideWhenUsed="0"/>
+    <w:lsdException w:name="Colorful Shading Accent 3" w:semiHidden="0" w:uiPriority="71" w:unhideWhenUsed="0"/>
+    <w:lsdException w:name="Colorful List Accent 3" w:semiHidden="0" w:uiPriority="72" w:unhideWhenUsed="0"/>
+    <w:lsdException w:name="Colorful Grid Accent 3" w:semiHidden="0" w:uiPriority="73" w:unhideWhenUsed="0"/>
+    <w:lsdException w:name="Light Shading Accent 4" w:semiHidden="0" w:uiPriority="60" w:unhideWhenUsed="0"/>
+    <w:lsdException w:name="Light List Accent 4" w:semiHidden="0" w:uiPriority="61" w:unhideWhenUsed="0"/>
+    <w:lsdException w:name="Light Grid Accent 4" w:semiHidden="0" w:uiPriority="62" w:unhideWhenUsed="0"/>
+    <w:lsdException w:name="Medium Shading 1 Accent 4" w:semiHidden="0" w:uiPriority="63" w:unhideWhenUsed="0"/>
+    <w:lsdException w:name="Medium Shading 2 Accent 4" w:semiHidden="0" w:uiPriority="64" w:unhideWhenUsed="0"/>
+    <w:lsdException w:name="Medium List 1 Accent 4" w:semiHidden="0" w:uiPriority="65" w:unhideWhenUsed="0"/>
+    <w:lsdException w:name="Medium List 2 Accent 4" w:semiHidden="0" w:uiPriority="66" w:unhideWhenUsed="0"/>
+    <w:lsdException w:name="Medium Grid 1 Accent 4" w:semiHidden="0" w:uiPriority="67" w:unhideWhenUsed="0"/>
+    <w:lsdException w:name="Medium Grid 2 Accent 4" w:semiHidden="0" w:uiPriority="68" w:unhideWhenUsed="0"/>
+    <w:lsdException w:name="Medium Grid 3 Accent 4" w:semiHidden="0" w:uiPriority="69" w:unhideWhenUsed="0"/>
+    <w:lsdException w:name="Dark List Accent 4" w:semiHidden="0" w:uiPriority="70" w:unhideWhenUsed="0"/>
+    <w:lsdException w:name="Colorful Shading Accent 4" w:semiHidden="0" w:uiPriority="71" w:unhideWhenUsed="0"/>
+    <w:lsdException w:name="Colorful List Accent 4" w:semiHidden="0" w:uiPriority="72" w:unhideWhenUsed="0"/>
+    <w:lsdException w:name="Colorful Grid Accent 4" w:semiHidden="0" w:uiPriority="73" w:unhideWhenUsed="0"/>
+    <w:lsdException w:name="Light Shading Accent 5" w:semiHidden="0" w:uiPriority="60" w:unhideWhenUsed="0"/>
+    <w:lsdException w:name="Light List Accent 5" w:semiHidden="0" w:uiPriority="61" w:unhideWhenUsed="0"/>
+    <w:lsdException w:name="Light Grid Accent 5" w:semiHidden="0" w:uiPriority="62" w:unhideWhenUsed="0"/>
+    <w:lsdException w:name="Medium Shading 1 Accent 5" w:semiHidden="0" w:uiPriority="63" w:unhideWhenUsed="0"/>
+    <w:lsdException w:name="Medium Shading 2 Accent 5" w:semiHidden="0" w:uiPriority="64" w:unhideWhenUsed="0"/>
+    <w:lsdException w:name="Medium List 1 Accent 5" w:semiHidden="0" w:uiPriority="65" w:unhideWhenUsed="0"/>
+    <w:lsdException w:name="Medium List 2 Accent 5" w:semiHidden="0" w:uiPriority="66" w:unhideWhenUsed="0"/>
+    <w:lsdException w:name="Medium Grid 1 Accent 5" w:semiHidden="0" w:uiPriority="67" w:unhideWhenUsed="0"/>
+    <w:lsdException w:name="Medium Grid 2 Accent 5" w:semiHidden="0" w:uiPriority="68" w:unhideWhenUsed="0"/>
+    <w:lsdException w:name="Medium Grid 3 Accent 5" w:semiHidden="0" w:uiPriority="69" w:unhideWhenUsed="0"/>
+    <w:lsdException w:name="Dark List Accent 5" w:semiHidden="0" w:uiPriority="70" w:unhideWhenUsed="0"/>
+    <w:lsdException w:name="Colorful Shading Accent 5" w:semiHidden="0" w:uiPriority="71" w:unhideWhenUsed="0"/>
+    <w:lsdException w:name="Colorful List Accent 5" w:semiHidden="0" w:uiPriority="72" w:unhideWhenUsed="0"/>
+    <w:lsdException w:name="Colorful Grid Accent 5" w:semiHidden="0" w:uiPriority="73" w:unhideWhenUsed="0"/>
+    <w:lsdException w:name="Light Shading Accent 6" w:semiHidden="0" w:uiPriority="60" w:unhideWhenUsed="0"/>
+    <w:lsdException w:name="Light List Accent 6" w:semiHidden="0" w:uiPriority="61" w:unhideWhenUsed="0"/>
+    <w:lsdException w:name="Light Grid Accent 6" w:semiHidden="0" w:uiPriority="62" w:unhideWhenUsed="0"/>
+    <w:lsdException w:name="Medium Shading 1 Accent 6" w:semiHidden="0" w:uiPriority="63" w:unhideWhenUsed="0"/>
+    <w:lsdException w:name="Medium Shading 2 Accent 6" w:semiHidden="0" w:uiPriority="64" w:unhideWhenUsed="0"/>
+    <w:lsdException w:name="Medium List 1 Accent 6" w:semiHidden="0" w:uiPriority="65" w:unhideWhenUsed="0"/>
+    <w:lsdException w:name="Medium List 2 Accent 6" w:semiHidden="0" w:uiPriority="66" w:unhideWhenUsed="0"/>
+    <w:lsdException w:name="Medium Grid 1 Accent 6" w:semiHidden="0" w:uiPriority="67" w:unhideWhenUsed="0"/>
+    <w:lsdException w:name="Medium Grid 2 Accent 6" w:semiHidden="0" w:uiPriority="68" w:unhideWhenUsed="0"/>
+    <w:lsdException w:name="Medium Grid 3 Accent 6" w:semiHidden="0" w:uiPriority="69" w:unhideWhenUsed="0"/>
+    <w:lsdException w:name="Dark List Accent 6" w:semiHidden="0" w:uiPriority="70" w:unhideWhenUsed="0"/>
+    <w:lsdException w:name="Colorful Shading Accent 6" w:semiHidden="0" w:uiPriority="71" w:unhideWhenUsed="0"/>
+    <w:lsdException w:name="Colorful List Accent 6" w:semiHidden="0" w:uiPriority="72" w:unhideWhenUsed="0"/>
+    <w:lsdException w:name="Colorful Grid Accent 6" w:semiHidden="0" w:uiPriority="73" w:unhideWhenUsed="0"/>
+    <w:lsdException w:name="Subtle Emphasis" w:semiHidden="0" w:uiPriority="19" w:unhideWhenUsed="0" w:qFormat="1"/>
+    <w:lsdException w:name="Intense Emphasis" w:semiHidden="0" w:uiPriority="21" w:unhideWhenUsed="0" w:qFormat="1"/>
+    <w:lsdException w:name="Subtle Reference" w:semiHidden="0" w:uiPriority="31" w:unhideWhenUsed="0" w:qFormat="1"/>
+    <w:lsdException w:name="Intense Reference" w:semiHidden="0" w:uiPriority="32" w:unhideWhenUsed="0" w:qFormat="1"/>
+    <w:lsdException w:name="Book Title" w:semiHidden="0" w:uiPriority="33" w:unhideWhenUsed="0" w:qFormat="1"/>
+    <w:lsdException w:name="Bibliography" w:uiPriority="37"/>
+    <w:lsdException w:name="TOC Heading" w:uiPriority="39" w:qFormat="1"/>
+  </w:latentStyles>
+  <w:style w:type="paragraph" w:default="1" w:styleId="Normal">
+    <w:name w:val="Normal"/>
+    <w:qFormat/>
+  </w:style>
+  <w:style w:type="character" w:default="1" w:styleId="Policepardfaut">
+    <w:name w:val="Default Paragraph Font"/>
+    <w:uiPriority w:val="1"/>
+    <w:semiHidden/>
+    <w:unhideWhenUsed/>
+  </w:style>
+  <w:style w:type="table" w:default="1" w:styleId="TableauNormal">
+    <w:name w:val="Normal Table"/>
+    <w:uiPriority w:val="99"/>
+    <w:semiHidden/>
+    <w:unhideWhenUsed/>
+    <w:tblPr>
+      <w:tblInd w:w="0" w:type="dxa"/>
+      <w:tblCellMar>
+        <w:top w:w="0" w:type="dxa"/>
+        <w:left w:w="108" w:type="dxa"/>
+        <w:bottom w:w="0" w:type="dxa"/>
+        <w:right w:w="108" w:type="dxa"/>
+      </w:tblCellMar>
+    </w:tblPr>
+  </w:style>
+  <w:style w:type="numbering" w:default="1" w:styleId="Aucuneliste">
+    <w:name w:val="No List"/>
+    <w:uiPriority w:val="99"/>
+    <w:semiHidden/>
+    <w:unhideWhenUsed/>
   </w:style>
 </w:styles>
 </file>
@@ -7706,7 +8133,7 @@
 </file>
 
 <file path=customXml/itemProps1.xml><?xml version="1.0" encoding="utf-8"?>
-<ds:datastoreItem xmlns:ds="http://schemas.openxmlformats.org/officeDocument/2006/customXml" ds:itemID="{A547FA30-2CBB-4ABC-BFAC-2B4BD620AF09}">
+<ds:datastoreItem xmlns:ds="http://schemas.openxmlformats.org/officeDocument/2006/customXml" ds:itemID="{DE2F6F82-76D6-491E-932D-4048C6C61CDC}">
   <ds:schemaRefs>
     <ds:schemaRef ds:uri="http://schemas.openxmlformats.org/officeDocument/2006/bibliography"/>
   </ds:schemaRefs>

</xml_diff>

<commit_message>
petit changmt sur find_the_gauss et création du CR
</commit_message>
<xml_diff>
--- a/CR/Compte Rendu Projet2.docx
+++ b/CR/Compte Rendu Projet2.docx
@@ -621,6 +621,7 @@
           <w:szCs w:val="24"/>
         </w:rPr>
       </w:pPr>
+      <w:bookmarkStart w:id="0" w:name="_GoBack"/>
       <w:r>
         <w:rPr>
           <w:sz w:val="20"/>
@@ -1407,6 +1408,7 @@
         <w:t>)</w:t>
       </w:r>
     </w:p>
+    <w:bookmarkEnd w:id="0"/>
     <w:p>
       <w:pPr>
         <w:spacing w:after="40"/>
@@ -2193,9 +2195,8 @@
           <w:sz w:val="20"/>
           <w:szCs w:val="20"/>
         </w:rPr>
-        <w:t xml:space="preserve">: pas entre chaque colonne correspondant </w:t>
-      </w:r>
-      <w:proofErr w:type="spellStart"/>
+        <w:t>: pas entr</w:t>
+      </w:r>
       <w:r>
         <w:rPr>
           <w:rFonts w:ascii="Courier New" w:hAnsi="Courier New" w:cs="Courier New"/>
@@ -2203,9 +2204,8 @@
           <w:sz w:val="20"/>
           <w:szCs w:val="20"/>
         </w:rPr>
-        <w:t>a</w:t>
-      </w:r>
-      <w:proofErr w:type="spellEnd"/>
+        <w:t>e chaque colonne correspondant à</w:t>
+      </w:r>
       <w:r>
         <w:rPr>
           <w:rFonts w:ascii="Courier New" w:hAnsi="Courier New" w:cs="Courier New"/>
@@ -2251,12 +2251,20 @@
           <w:szCs w:val="24"/>
         </w:rPr>
       </w:pPr>
+      <w:r>
+        <w:rPr>
+          <w:rFonts w:ascii="Courier New" w:hAnsi="Courier New" w:cs="Courier New"/>
+          <w:sz w:val="24"/>
+          <w:szCs w:val="24"/>
+        </w:rPr>
+        <w:t>x</w:t>
+      </w:r>
     </w:p>
     <w:p>
       <w:r>
         <w:rPr>
           <w:noProof/>
-          <w:lang w:eastAsia="fr-FR"/>
+          <w:lang w:eastAsia="ja-JP"/>
         </w:rPr>
         <w:drawing>
           <wp:inline distT="0" distB="0" distL="0" distR="0">
@@ -2313,7 +2321,7 @@
       <w:r>
         <w:rPr>
           <w:noProof/>
-          <w:lang w:eastAsia="fr-FR"/>
+          <w:lang w:eastAsia="ja-JP"/>
         </w:rPr>
         <w:drawing>
           <wp:inline distT="0" distB="0" distL="0" distR="0">
@@ -2370,7 +2378,7 @@
       <w:r>
         <w:rPr>
           <w:noProof/>
-          <w:lang w:eastAsia="fr-FR"/>
+          <w:lang w:eastAsia="ja-JP"/>
         </w:rPr>
         <w:drawing>
           <wp:inline distT="0" distB="0" distL="0" distR="0">
@@ -2457,7 +2465,7 @@
       <w:r>
         <w:rPr>
           <w:noProof/>
-          <w:lang w:eastAsia="fr-FR"/>
+          <w:lang w:eastAsia="ja-JP"/>
         </w:rPr>
         <w:lastRenderedPageBreak/>
         <w:drawing>
@@ -2945,7 +2953,15 @@
         <w:t>→</w:t>
       </w:r>
       <w:r>
-        <w:t xml:space="preserve"> fit_gauss)</w:t>
+        <w:t xml:space="preserve"> </w:t>
+      </w:r>
+      <w:proofErr w:type="spellStart"/>
+      <w:r>
+        <w:t>fit_gauss</w:t>
+      </w:r>
+      <w:proofErr w:type="spellEnd"/>
+      <w:r>
+        <w:t>)</w:t>
       </w:r>
     </w:p>
     <w:p>
@@ -3021,7 +3037,7 @@
       <w:r>
         <w:rPr>
           <w:noProof/>
-          <w:lang w:eastAsia="fr-FR"/>
+          <w:lang w:eastAsia="ja-JP"/>
         </w:rPr>
         <w:drawing>
           <wp:anchor distT="0" distB="0" distL="114300" distR="114300" simplePos="0" relativeHeight="251659264" behindDoc="1" locked="0" layoutInCell="1" allowOverlap="1">
@@ -3709,6 +3725,7 @@
           <w:b/>
           <w:szCs w:val="24"/>
         </w:rPr>
+        <w:lastRenderedPageBreak/>
         <w:t>Visualisation_moydeg</w:t>
       </w:r>
       <w:proofErr w:type="spellEnd"/>
@@ -4122,7 +4139,7 @@
       <w:r>
         <w:rPr>
           <w:noProof/>
-          <w:lang w:eastAsia="fr-FR"/>
+          <w:lang w:eastAsia="ja-JP"/>
         </w:rPr>
         <w:lastRenderedPageBreak/>
         <w:drawing>
@@ -4232,7 +4249,7 @@
       <w:r>
         <w:rPr>
           <w:noProof/>
-          <w:lang w:eastAsia="fr-FR"/>
+          <w:lang w:eastAsia="ja-JP"/>
         </w:rPr>
         <w:drawing>
           <wp:inline distT="0" distB="0" distL="0" distR="0">
@@ -4373,7 +4390,7 @@
       <w:r>
         <w:rPr>
           <w:noProof/>
-          <w:lang w:eastAsia="fr-FR"/>
+          <w:lang w:eastAsia="ja-JP"/>
         </w:rPr>
         <w:drawing>
           <wp:inline distT="0" distB="0" distL="0" distR="0">
@@ -4644,7 +4661,7 @@
       <w:r>
         <w:rPr>
           <w:noProof/>
-          <w:lang w:eastAsia="fr-FR"/>
+          <w:lang w:eastAsia="ja-JP"/>
         </w:rPr>
         <w:lastRenderedPageBreak/>
         <w:drawing>
@@ -4857,7 +4874,7 @@
       <w:r>
         <w:rPr>
           <w:noProof/>
-          <w:lang w:eastAsia="fr-FR"/>
+          <w:lang w:eastAsia="ja-JP"/>
         </w:rPr>
         <w:drawing>
           <wp:inline distT="0" distB="0" distL="0" distR="0" wp14:anchorId="3C8C54C1" wp14:editId="6E9C411C">
@@ -4997,7 +5014,7 @@
       <w:r>
         <w:rPr>
           <w:noProof/>
-          <w:lang w:eastAsia="fr-FR"/>
+          <w:lang w:eastAsia="ja-JP"/>
         </w:rPr>
         <w:lastRenderedPageBreak/>
         <w:drawing>
@@ -5058,7 +5075,7 @@
       <w:r>
         <w:rPr>
           <w:noProof/>
-          <w:lang w:eastAsia="fr-FR"/>
+          <w:lang w:eastAsia="ja-JP"/>
         </w:rPr>
         <w:drawing>
           <wp:inline distT="0" distB="0" distL="0" distR="0" wp14:anchorId="77F05583" wp14:editId="5A0D753B">
@@ -5174,7 +5191,7 @@
       <w:r>
         <w:rPr>
           <w:noProof/>
-          <w:lang w:eastAsia="fr-FR"/>
+          <w:lang w:eastAsia="ja-JP"/>
         </w:rPr>
         <w:drawing>
           <wp:inline distT="0" distB="0" distL="0" distR="0" wp14:anchorId="51572ED3" wp14:editId="18AC3F0E">
@@ -5229,7 +5246,7 @@
         <w:rPr>
           <w:i/>
           <w:noProof/>
-          <w:lang w:eastAsia="fr-FR"/>
+          <w:lang w:eastAsia="ja-JP"/>
         </w:rPr>
         <w:drawing>
           <wp:inline distT="0" distB="0" distL="0" distR="0" wp14:anchorId="22FBACDE" wp14:editId="2C237DA4">
@@ -5358,7 +5375,7 @@
       <w:r>
         <w:rPr>
           <w:noProof/>
-          <w:lang w:eastAsia="fr-FR"/>
+          <w:lang w:eastAsia="ja-JP"/>
         </w:rPr>
         <w:lastRenderedPageBreak/>
         <w:drawing>
@@ -5416,7 +5433,7 @@
       <w:r>
         <w:rPr>
           <w:noProof/>
-          <w:lang w:eastAsia="fr-FR"/>
+          <w:lang w:eastAsia="ja-JP"/>
         </w:rPr>
         <w:drawing>
           <wp:inline distT="0" distB="0" distL="0" distR="0" wp14:anchorId="3ED349FA" wp14:editId="4AC9D4AF">
@@ -5528,7 +5545,7 @@
       <w:r>
         <w:rPr>
           <w:noProof/>
-          <w:lang w:eastAsia="fr-FR"/>
+          <w:lang w:eastAsia="ja-JP"/>
         </w:rPr>
         <w:drawing>
           <wp:inline distT="0" distB="0" distL="0" distR="0" wp14:anchorId="3BF127C0" wp14:editId="2D8EB2FD">
@@ -5715,7 +5732,7 @@
       <w:r>
         <w:rPr>
           <w:noProof/>
-          <w:lang w:eastAsia="fr-FR"/>
+          <w:lang w:eastAsia="ja-JP"/>
         </w:rPr>
         <w:drawing>
           <wp:inline distT="0" distB="0" distL="0" distR="0" wp14:anchorId="56755D44" wp14:editId="6F87CCDF">
@@ -5788,15 +5805,7 @@
       </w:r>
       <w:proofErr w:type="gramEnd"/>
       <w:r>
-        <w:t xml:space="preserve">0,0,…,ignore…) ). C’est une </w:t>
-      </w:r>
-      <w:proofErr w:type="spellStart"/>
-      <w:r>
-        <w:t>hypergaussienne</w:t>
-      </w:r>
-      <w:proofErr w:type="spellEnd"/>
-      <w:r>
-        <w:t xml:space="preserve"> centrée en 0, d’</w:t>
+        <w:t>0,0,…,ignore…) ). C’est une hypergaussienne centrée en 0, d’</w:t>
       </w:r>
       <w:proofErr w:type="spellStart"/>
       <w:r>
@@ -5830,15 +5839,7 @@
         </w:rPr>
       </w:pPr>
       <w:r>
-        <w:t xml:space="preserve">Pour une </w:t>
-      </w:r>
-      <w:proofErr w:type="spellStart"/>
-      <w:r>
-        <w:t>hypergaussienne</w:t>
-      </w:r>
-      <w:proofErr w:type="spellEnd"/>
-      <w:r>
-        <w:t xml:space="preserve"> d’</w:t>
+        <w:t>Pour une hypergaussienne d’</w:t>
       </w:r>
       <w:proofErr w:type="spellStart"/>
       <w:r>
@@ -5852,11 +5853,10 @@
         <w:br/>
         <w:t xml:space="preserve"> </w:t>
       </w:r>
-      <w:bookmarkStart w:id="0" w:name="_GoBack"/>
       <w:r>
         <w:rPr>
           <w:noProof/>
-          <w:lang w:eastAsia="fr-FR"/>
+          <w:lang w:eastAsia="ja-JP"/>
         </w:rPr>
         <w:drawing>
           <wp:inline distT="0" distB="0" distL="0" distR="0" wp14:anchorId="47CB78AE" wp14:editId="63E173D1">
@@ -5907,7 +5907,6 @@
           </wp:inline>
         </w:drawing>
       </w:r>
-      <w:bookmarkEnd w:id="0"/>
       <w:r>
         <w:t xml:space="preserve"> </w:t>
       </w:r>
@@ -9352,7 +9351,7 @@
   <a:extraClrSchemeLst/>
   <a:extLst>
     <a:ext uri="{05A4C25C-085E-4340-85A3-A5531E510DB2}">
-      <thm15:themeFamily xmlns:thm15="http://schemas.microsoft.com/office/thememl/2012/main" xmlns="" name="Office Theme" id="{62F939B6-93AF-4DB8-9C6B-D6C7DFDC589F}" vid="{4A3C46E8-61CC-4603-A589-7422A47A8E4A}"/>
+      <thm15:themeFamily xmlns="" xmlns:thm15="http://schemas.microsoft.com/office/thememl/2012/main" name="Office Theme" id="{62F939B6-93AF-4DB8-9C6B-D6C7DFDC589F}" vid="{4A3C46E8-61CC-4603-A589-7422A47A8E4A}"/>
     </a:ext>
   </a:extLst>
 </a:theme>
@@ -9363,7 +9362,7 @@
 </file>
 
 <file path=customXml/itemProps1.xml><?xml version="1.0" encoding="utf-8"?>
-<ds:datastoreItem xmlns:ds="http://schemas.openxmlformats.org/officeDocument/2006/customXml" ds:itemID="{494E79B2-1439-4EBC-9DD7-0027DFBA3ECD}">
+<ds:datastoreItem xmlns:ds="http://schemas.openxmlformats.org/officeDocument/2006/customXml" ds:itemID="{7508F71D-D14E-47BC-92C3-F19ADC73BC6D}">
   <ds:schemaRefs>
     <ds:schemaRef ds:uri="http://schemas.openxmlformats.org/officeDocument/2006/bibliography"/>
   </ds:schemaRefs>

</xml_diff>